<commit_message>
SE MODIFICAN MODELO CONCEPTUAL Y MER, SE ANEXA FORMATO DE SEGUIMIENTO GENERAL DE ACTIVIDADES
</commit_message>
<xml_diff>
--- a/SPRINT1/OBJETIVOS METOLOGIA - SOFTWARE Y FORMATOS - ARTEFACTOS ANALISIS.docx
+++ b/SPRINT1/OBJETIVOS METOLOGIA - SOFTWARE Y FORMATOS - ARTEFACTOS ANALISIS.docx
@@ -2138,19 +2138,7 @@
               <w:jc w:val="left"/>
             </w:pPr>
             <w:r>
-              <w:t>El sistema permitirá la gestión de</w:t>
-            </w:r>
-            <w:r>
-              <w:t>l</w:t>
-            </w:r>
-            <w:r>
-              <w:t xml:space="preserve"> </w:t>
-            </w:r>
-            <w:r>
-              <w:t>Conductor</w:t>
-            </w:r>
-            <w:r>
-              <w:t xml:space="preserve"> para Crear, Modificar, Inhabilitar, Consultar,</w:t>
+              <w:t>El sistema permitirá la gestión del Conductor para Crear, Modificar, Inhabilitar, Consultar,</w:t>
             </w:r>
           </w:p>
           <w:p>
@@ -2278,13 +2266,7 @@
               <w:jc w:val="left"/>
             </w:pPr>
             <w:r>
-              <w:t xml:space="preserve">El sistema permitirá la gestión del </w:t>
-            </w:r>
-            <w:r>
-              <w:t>Prestador del servicio de instalacion o mantaje de llantas,</w:t>
-            </w:r>
-            <w:r>
-              <w:t xml:space="preserve"> para Crear, Modificar, Inhabilitar, Consultar,</w:t>
+              <w:t>El sistema permitirá la gestión del Prestador del servicio de instalacion o mantaje de llantas, para Crear, Modificar, Inhabilitar, Consultar,</w:t>
             </w:r>
           </w:p>
           <w:p>
@@ -2469,14 +2451,7 @@
                 <w:i/>
               </w:rPr>
               <w:lastRenderedPageBreak/>
-              <w:t>RU-00</w:t>
-            </w:r>
-            <w:r>
-              <w:rPr>
-                <w:b/>
-                <w:i/>
-              </w:rPr>
-              <w:t>8</w:t>
+              <w:t>RU-008</w:t>
             </w:r>
           </w:p>
         </w:tc>
@@ -2646,13 +2621,7 @@
               <w:jc w:val="left"/>
             </w:pPr>
             <w:r>
-              <w:t xml:space="preserve">El sistema permitirá la gestión del </w:t>
-            </w:r>
-            <w:r>
-              <w:t>Usuario</w:t>
-            </w:r>
-            <w:r>
-              <w:t xml:space="preserve"> para Crear, Modificar, Inhabilitar, Consultar, Cancelar, Salir</w:t>
+              <w:t>El sistema permitirá la gestión del Usuario para Crear, Modificar, Inhabilitar, Consultar, Cancelar, Salir</w:t>
             </w:r>
           </w:p>
         </w:tc>
@@ -3651,14 +3620,7 @@
                 <w:b/>
                 <w:i/>
               </w:rPr>
-              <w:t>RU-00</w:t>
-            </w:r>
-            <w:r>
-              <w:rPr>
-                <w:b/>
-                <w:i/>
-              </w:rPr>
-              <w:t>2</w:t>
+              <w:t>RU-002</w:t>
             </w:r>
           </w:p>
         </w:tc>
@@ -3792,14 +3754,7 @@
                 <w:b/>
                 <w:i/>
               </w:rPr>
-              <w:t>RU-00</w:t>
-            </w:r>
-            <w:r>
-              <w:rPr>
-                <w:b/>
-                <w:i/>
-              </w:rPr>
-              <w:t>2</w:t>
+              <w:t>RU-002</w:t>
             </w:r>
           </w:p>
         </w:tc>
@@ -3933,14 +3888,7 @@
                 <w:b/>
                 <w:i/>
               </w:rPr>
-              <w:t>RU-00</w:t>
-            </w:r>
-            <w:r>
-              <w:rPr>
-                <w:b/>
-                <w:i/>
-              </w:rPr>
-              <w:t>2</w:t>
+              <w:t>RU-002</w:t>
             </w:r>
           </w:p>
         </w:tc>
@@ -4074,14 +4022,7 @@
                 <w:b/>
                 <w:i/>
               </w:rPr>
-              <w:t>RU-00</w:t>
-            </w:r>
-            <w:r>
-              <w:rPr>
-                <w:b/>
-                <w:i/>
-              </w:rPr>
-              <w:t>2</w:t>
+              <w:t>RU-002</w:t>
             </w:r>
           </w:p>
         </w:tc>
@@ -5352,14 +5293,7 @@
                 <w:b/>
                 <w:i/>
               </w:rPr>
-              <w:t>RU-00</w:t>
-            </w:r>
-            <w:r>
-              <w:rPr>
-                <w:b/>
-                <w:i/>
-              </w:rPr>
-              <w:t>5</w:t>
+              <w:t>RU-005</w:t>
             </w:r>
           </w:p>
         </w:tc>
@@ -5915,14 +5849,7 @@
                 <w:b/>
                 <w:i/>
               </w:rPr>
-              <w:t>RU-00</w:t>
-            </w:r>
-            <w:r>
-              <w:rPr>
-                <w:b/>
-                <w:i/>
-              </w:rPr>
-              <w:t>6</w:t>
+              <w:t>RU-006</w:t>
             </w:r>
           </w:p>
         </w:tc>
@@ -6479,14 +6406,7 @@
                 <w:b/>
                 <w:i/>
               </w:rPr>
-              <w:t>RU-00</w:t>
-            </w:r>
-            <w:r>
-              <w:rPr>
-                <w:b/>
-                <w:i/>
-              </w:rPr>
-              <w:t>7</w:t>
+              <w:t>RU-007</w:t>
             </w:r>
           </w:p>
         </w:tc>
@@ -7843,12 +7763,13 @@
           <w:sz w:val="18"/>
         </w:rPr>
       </w:pPr>
+      <w:bookmarkStart w:id="0" w:name="_GoBack"/>
+      <w:bookmarkEnd w:id="0"/>
       <w:r>
         <w:rPr>
           <w:i/>
           <w:color w:val="44546A"/>
           <w:sz w:val="18"/>
-          <w:highlight w:val="yellow"/>
         </w:rPr>
         <w:lastRenderedPageBreak/>
         <w:t>Tabla 1</w:t>
@@ -7858,7 +7779,6 @@
           <w:i/>
           <w:color w:val="44546A"/>
           <w:sz w:val="18"/>
-          <w:highlight w:val="yellow"/>
         </w:rPr>
         <w:t>2</w:t>
       </w:r>
@@ -7867,7 +7787,6 @@
           <w:i/>
           <w:color w:val="44546A"/>
           <w:sz w:val="18"/>
-          <w:highlight w:val="yellow"/>
         </w:rPr>
         <w:t xml:space="preserve"> Ambiente de trabajo “Performance”</w:t>
       </w:r>
@@ -8394,7 +8313,6 @@
           <w:i/>
           <w:color w:val="44546A"/>
           <w:sz w:val="18"/>
-          <w:highlight w:val="yellow"/>
         </w:rPr>
         <w:t>Tabla 1</w:t>
       </w:r>
@@ -8403,7 +8321,6 @@
           <w:i/>
           <w:color w:val="44546A"/>
           <w:sz w:val="18"/>
-          <w:highlight w:val="yellow"/>
         </w:rPr>
         <w:t>4</w:t>
       </w:r>
@@ -8412,7 +8329,6 @@
           <w:i/>
           <w:color w:val="44546A"/>
           <w:sz w:val="18"/>
-          <w:highlight w:val="yellow"/>
         </w:rPr>
         <w:t xml:space="preserve"> Seguridad</w:t>
       </w:r>
@@ -8655,7 +8571,13 @@
               <w:ind w:left="0" w:right="0" w:firstLine="0"/>
             </w:pPr>
             <w:r>
-              <w:t xml:space="preserve">Realizar copia de seguridad, automático cada </w:t>
+              <w:t xml:space="preserve">Realizar </w:t>
+            </w:r>
+            <w:r>
+              <w:t>copias de seguridad automaticas con una frecuencia de</w:t>
+            </w:r>
+            <w:r>
+              <w:t xml:space="preserve"> cada </w:t>
             </w:r>
             <w:r>
               <w:t>24</w:t>
@@ -8713,7 +8635,16 @@
               <w:jc w:val="left"/>
             </w:pPr>
             <w:r>
-              <w:t xml:space="preserve">Los usuarios deberán estar registrados, bajo la modalidad del perfil del sistema. </w:t>
+              <w:t>Cada usuario tendr</w:t>
+            </w:r>
+            <w:r>
+              <w:t xml:space="preserve">a </w:t>
+            </w:r>
+            <w:r>
+              <w:t>un perfil asignado que determinara los accesos que va a tener disponible en el sistema</w:t>
+            </w:r>
+            <w:r>
+              <w:t xml:space="preserve">. </w:t>
             </w:r>
           </w:p>
         </w:tc>
@@ -8996,8 +8927,6 @@
         </w:rPr>
         <w:t>.</w:t>
       </w:r>
-      <w:bookmarkStart w:id="0" w:name="_GoBack"/>
-      <w:bookmarkEnd w:id="0"/>
     </w:p>
     <w:p/>
     <w:p>

</xml_diff>